<commit_message>
Completed the report of lab 2
</commit_message>
<xml_diff>
--- a/lab-2/report/lab-2-report.docx
+++ b/lab-2/report/lab-2-report.docx
@@ -473,6 +473,7 @@
               </w:rPr>
               <w:t xml:space="preserve">ю </w:t>
             </w:r>
+            <w:proofErr w:type="spellStart"/>
             <w:r>
               <w:rPr>
                 <w:rFonts w:ascii="Arial" w:hAnsi="Arial" w:cs="Arial"/>
@@ -498,6 +499,7 @@
               </w:rPr>
               <w:t>ом</w:t>
             </w:r>
+            <w:proofErr w:type="spellEnd"/>
             <w:r>
               <w:rPr>
                 <w:rFonts w:ascii="Arial" w:hAnsi="Arial" w:cs="Arial"/>
@@ -1306,11 +1308,51 @@
       <w:pPr>
         <w:rPr>
           <w:bCs/>
-          <w:sz w:val="28"/>
-          <w:szCs w:val="28"/>
-          <w:lang w:val="uk-UA"/>
-        </w:rPr>
-      </w:pPr>
+          <w:lang w:val="uk-UA"/>
+        </w:rPr>
+      </w:pPr>
+      <w:r>
+        <w:rPr>
+          <w:bCs/>
+          <w:lang w:val="uk-UA"/>
+        </w:rPr>
+        <w:t>В</w:t>
+      </w:r>
+      <w:r>
+        <w:rPr>
+          <w:bCs/>
+          <w:lang w:val="uk-UA"/>
+        </w:rPr>
+        <w:t>ивчити основні теги та їх атрибути для розмітки сторінки мовою</w:t>
+      </w:r>
+      <w:r>
+        <w:rPr>
+          <w:bCs/>
+          <w:lang w:val="uk-UA"/>
+        </w:rPr>
+        <w:t xml:space="preserve"> </w:t>
+      </w:r>
+      <w:r>
+        <w:rPr>
+          <w:bCs/>
+          <w:lang w:val="uk-UA"/>
+        </w:rPr>
+        <w:t>HTML, набути навиків та вмінь у практичній реалізації фронтенду</w:t>
+      </w:r>
+      <w:r>
+        <w:rPr>
+          <w:bCs/>
+          <w:lang w:val="uk-UA"/>
+        </w:rPr>
+        <w:t xml:space="preserve"> </w:t>
+      </w:r>
+      <w:r>
+        <w:rPr>
+          <w:bCs/>
+          <w:lang w:val="uk-UA"/>
+        </w:rPr>
+        <w:t>програмних систем</w:t>
+      </w:r>
       <w:r>
         <w:rPr>
           <w:bCs/>
@@ -1318,66 +1360,78 @@
           <w:szCs w:val="28"/>
           <w:lang w:val="uk-UA"/>
         </w:rPr>
-        <w:t>В</w:t>
-      </w:r>
-      <w:r>
-        <w:rPr>
-          <w:bCs/>
-          <w:sz w:val="28"/>
-          <w:szCs w:val="28"/>
-          <w:lang w:val="uk-UA"/>
-        </w:rPr>
-        <w:t>ивчити основні теги та їх атрибути для розмітки сторінки мовою</w:t>
+        <w:t>.</w:t>
       </w:r>
     </w:p>
     <w:p>
       <w:pPr>
-        <w:rPr>
-          <w:bCs/>
-          <w:sz w:val="28"/>
-          <w:szCs w:val="28"/>
-          <w:lang w:val="uk-UA"/>
-        </w:rPr>
-      </w:pPr>
-      <w:r>
-        <w:rPr>
-          <w:bCs/>
-          <w:sz w:val="28"/>
-          <w:szCs w:val="28"/>
-          <w:lang w:val="uk-UA"/>
-        </w:rPr>
-        <w:t>HTML, набути навиків та вмінь у практичній реалізації фронтенду</w:t>
+        <w:pStyle w:val="Heading1"/>
+        <w:rPr>
+          <w:b w:val="0"/>
+          <w:lang w:val="uk-UA"/>
+        </w:rPr>
+      </w:pPr>
+      <w:r>
+        <w:rPr>
+          <w:lang w:val="uk-UA"/>
+        </w:rPr>
+        <w:t>Завдання</w:t>
       </w:r>
     </w:p>
     <w:p>
       <w:pPr>
-        <w:rPr>
-          <w:lang w:val="uk-UA"/>
-        </w:rPr>
-      </w:pPr>
-      <w:r>
+        <w:pStyle w:val="ListParagraph"/>
+        <w:numPr>
+          <w:ilvl w:val="0"/>
+          <w:numId w:val="13"/>
+        </w:numPr>
+        <w:spacing w:before="120" w:after="160"/>
+        <w:ind w:left="714" w:hanging="357"/>
         <w:rPr>
           <w:bCs/>
-          <w:sz w:val="28"/>
-          <w:szCs w:val="28"/>
-          <w:lang w:val="uk-UA"/>
-        </w:rPr>
-        <w:t>програмних систем.</w:t>
-      </w:r>
-    </w:p>
-    <w:p>
-      <w:pPr>
-        <w:pStyle w:val="Heading1"/>
-        <w:rPr>
-          <w:b w:val="0"/>
-          <w:lang w:val="uk-UA"/>
-        </w:rPr>
-      </w:pPr>
-      <w:r>
-        <w:rPr>
-          <w:lang w:val="uk-UA"/>
-        </w:rPr>
-        <w:t>Завдання</w:t>
+          <w:noProof/>
+          <w:lang w:val="uk-UA"/>
+        </w:rPr>
+      </w:pPr>
+      <w:r>
+        <w:rPr>
+          <w:bCs/>
+          <w:noProof/>
+          <w:lang w:val="uk-UA"/>
+        </w:rPr>
+        <w:t>Вивчити теги та їх атрибути, що пов’язані з семантичними елементами,</w:t>
+      </w:r>
+      <w:r>
+        <w:rPr>
+          <w:bCs/>
+          <w:noProof/>
+          <w:lang w:val="uk-UA"/>
+        </w:rPr>
+        <w:t xml:space="preserve"> </w:t>
+      </w:r>
+      <w:r>
+        <w:rPr>
+          <w:bCs/>
+          <w:noProof/>
+          <w:lang w:val="uk-UA"/>
+        </w:rPr>
+        <w:t>посиланнями, текстами, зображеннями, списками, таблицями та</w:t>
+      </w:r>
+      <w:r>
+        <w:rPr>
+          <w:bCs/>
+          <w:noProof/>
+          <w:lang w:val="uk-UA"/>
+        </w:rPr>
+        <w:t xml:space="preserve"> </w:t>
+      </w:r>
+      <w:r>
+        <w:rPr>
+          <w:bCs/>
+          <w:noProof/>
+          <w:lang w:val="uk-UA"/>
+        </w:rPr>
+        <w:t>формами для розмітки сторінки мовою HTML ;</w:t>
       </w:r>
     </w:p>
     <w:p>
@@ -1392,8 +1446,6 @@
         <w:rPr>
           <w:bCs/>
           <w:noProof/>
-          <w:sz w:val="28"/>
-          <w:szCs w:val="28"/>
           <w:lang w:val="uk-UA"/>
         </w:rPr>
       </w:pPr>
@@ -1401,18 +1453,14 @@
         <w:rPr>
           <w:bCs/>
           <w:noProof/>
-          <w:sz w:val="28"/>
-          <w:szCs w:val="28"/>
-          <w:lang w:val="uk-UA"/>
-        </w:rPr>
-        <w:t>Вивчити теги та їх атрибути, що пов’язані з семантичними елементами,</w:t>
+          <w:lang w:val="uk-UA"/>
+        </w:rPr>
+        <w:t>Реалізувати свою сторінку-візитівку з поєднанням досвіду (знань) у тій</w:t>
       </w:r>
       <w:r>
         <w:rPr>
           <w:bCs/>
           <w:noProof/>
-          <w:sz w:val="28"/>
-          <w:szCs w:val="28"/>
           <w:lang w:val="uk-UA"/>
         </w:rPr>
         <w:t xml:space="preserve"> </w:t>
@@ -1421,18 +1469,14 @@
         <w:rPr>
           <w:bCs/>
           <w:noProof/>
-          <w:sz w:val="28"/>
-          <w:szCs w:val="28"/>
-          <w:lang w:val="uk-UA"/>
-        </w:rPr>
-        <w:t>посиланнями, текстами, зображеннями, списками, таблицями та</w:t>
+          <w:lang w:val="uk-UA"/>
+        </w:rPr>
+        <w:t>предметній області, яка відповідає вибраній тематиці у Лабораторній</w:t>
       </w:r>
       <w:r>
         <w:rPr>
           <w:bCs/>
           <w:noProof/>
-          <w:sz w:val="28"/>
-          <w:szCs w:val="28"/>
           <w:lang w:val="uk-UA"/>
         </w:rPr>
         <w:t xml:space="preserve"> </w:t>
@@ -1441,11 +1485,41 @@
         <w:rPr>
           <w:bCs/>
           <w:noProof/>
-          <w:sz w:val="28"/>
-          <w:szCs w:val="28"/>
-          <w:lang w:val="uk-UA"/>
-        </w:rPr>
-        <w:t>формами для розмітки сторінки мовою HTML ;</w:t>
+          <w:lang w:val="uk-UA"/>
+        </w:rPr>
+        <w:t xml:space="preserve">роботі </w:t>
+      </w:r>
+      <w:r>
+        <w:rPr>
+          <w:bCs/>
+          <w:noProof/>
+          <w:lang w:val="uk-UA"/>
+        </w:rPr>
+        <w:t>№</w:t>
+      </w:r>
+      <w:r>
+        <w:rPr>
+          <w:bCs/>
+          <w:noProof/>
+          <w:lang w:val="uk-UA"/>
+        </w:rPr>
+        <w:t>1, відповідно до вимог, що надані в індивідуальному завданні</w:t>
+      </w:r>
+      <w:r>
+        <w:rPr>
+          <w:bCs/>
+          <w:noProof/>
+          <w:lang w:val="uk-UA"/>
+        </w:rPr>
+        <w:t xml:space="preserve"> </w:t>
+      </w:r>
+      <w:r>
+        <w:rPr>
+          <w:bCs/>
+          <w:noProof/>
+          <w:lang w:val="uk-UA"/>
+        </w:rPr>
+        <w:t>згідно варіанту (див. Додаток 2).</w:t>
       </w:r>
     </w:p>
     <w:p>
@@ -1460,260 +1534,236 @@
         <w:rPr>
           <w:bCs/>
           <w:noProof/>
+          <w:lang w:val="uk-UA"/>
+        </w:rPr>
+      </w:pPr>
+      <w:r>
+        <w:rPr>
+          <w:bCs/>
+          <w:noProof/>
+          <w:lang w:val="uk-UA"/>
+        </w:rPr>
+        <w:t>Реалізувати ті елементи сторінок, макети яких створено у завданні 4</w:t>
+      </w:r>
+      <w:r>
+        <w:rPr>
+          <w:bCs/>
+          <w:noProof/>
+          <w:lang w:val="uk-UA"/>
+        </w:rPr>
+        <w:t xml:space="preserve"> </w:t>
+      </w:r>
+      <w:r>
+        <w:rPr>
+          <w:bCs/>
+          <w:noProof/>
+          <w:lang w:val="uk-UA"/>
+        </w:rPr>
+        <w:t xml:space="preserve">лабораторної роботи </w:t>
+      </w:r>
+      <w:r>
+        <w:rPr>
+          <w:bCs/>
+          <w:noProof/>
+          <w:lang w:val="uk-UA"/>
+        </w:rPr>
+        <w:t>№</w:t>
+      </w:r>
+      <w:r>
+        <w:rPr>
+          <w:bCs/>
+          <w:noProof/>
+          <w:lang w:val="uk-UA"/>
+        </w:rPr>
+        <w:t>1 та забезпеченні засобами із завдання 1.</w:t>
+      </w:r>
+    </w:p>
+    <w:p>
+      <w:pPr>
+        <w:spacing w:before="120" w:after="160" w:line="259" w:lineRule="auto"/>
+        <w:rPr>
+          <w:b/>
+          <w:noProof/>
+          <w:sz w:val="32"/>
+          <w:szCs w:val="32"/>
+          <w:lang w:val="uk-UA"/>
+        </w:rPr>
+      </w:pPr>
+      <w:r>
+        <w:rPr>
+          <w:b/>
+          <w:noProof/>
           <w:sz w:val="28"/>
           <w:szCs w:val="28"/>
           <w:lang w:val="uk-UA"/>
         </w:rPr>
-      </w:pPr>
-      <w:r>
-        <w:rPr>
-          <w:bCs/>
-          <w:noProof/>
-          <w:sz w:val="28"/>
-          <w:szCs w:val="28"/>
-          <w:lang w:val="uk-UA"/>
-        </w:rPr>
-        <w:t>Реалізувати свою сторінку-візитівку з поєднанням досвіду (знань) у тій</w:t>
-      </w:r>
-      <w:r>
-        <w:rPr>
-          <w:bCs/>
-          <w:noProof/>
-          <w:sz w:val="28"/>
-          <w:szCs w:val="28"/>
+        <w:t>Варіант учня : 2 (12 – 10 = 2)</w:t>
+      </w:r>
+      <w:r>
+        <w:rPr>
+          <w:b/>
+          <w:noProof/>
+          <w:sz w:val="32"/>
+          <w:szCs w:val="32"/>
           <w:lang w:val="uk-UA"/>
         </w:rPr>
         <w:t xml:space="preserve"> </w:t>
-      </w:r>
-      <w:r>
-        <w:rPr>
-          <w:bCs/>
-          <w:noProof/>
-          <w:sz w:val="28"/>
-          <w:szCs w:val="28"/>
-          <w:lang w:val="uk-UA"/>
-        </w:rPr>
-        <w:t>предметній області, яка відповідає вибраній тематиці у Лабораторній</w:t>
-      </w:r>
-      <w:r>
-        <w:rPr>
-          <w:bCs/>
-          <w:noProof/>
-          <w:sz w:val="28"/>
-          <w:szCs w:val="28"/>
-          <w:lang w:val="uk-UA"/>
-        </w:rPr>
-        <w:t xml:space="preserve"> </w:t>
-      </w:r>
-      <w:r>
-        <w:rPr>
-          <w:bCs/>
-          <w:noProof/>
-          <w:sz w:val="28"/>
-          <w:szCs w:val="28"/>
-          <w:lang w:val="uk-UA"/>
-        </w:rPr>
-        <w:t xml:space="preserve">роботі </w:t>
-      </w:r>
-      <w:r>
-        <w:rPr>
-          <w:bCs/>
-          <w:noProof/>
-          <w:sz w:val="28"/>
-          <w:szCs w:val="28"/>
-          <w:lang w:val="uk-UA"/>
-        </w:rPr>
-        <w:t>№</w:t>
-      </w:r>
-      <w:r>
-        <w:rPr>
-          <w:bCs/>
-          <w:noProof/>
-          <w:sz w:val="28"/>
-          <w:szCs w:val="28"/>
-          <w:lang w:val="uk-UA"/>
-        </w:rPr>
-        <w:t>1, відповідно до вимог, що надані в індивідуальному завданні</w:t>
-      </w:r>
-      <w:r>
-        <w:rPr>
-          <w:bCs/>
-          <w:noProof/>
-          <w:sz w:val="28"/>
-          <w:szCs w:val="28"/>
-          <w:lang w:val="uk-UA"/>
-        </w:rPr>
-        <w:t xml:space="preserve"> </w:t>
-      </w:r>
-      <w:r>
-        <w:rPr>
-          <w:bCs/>
-          <w:noProof/>
-          <w:sz w:val="28"/>
-          <w:szCs w:val="28"/>
-          <w:lang w:val="uk-UA"/>
-        </w:rPr>
-        <w:t>згідно варіанту (див. Додаток 2).</w:t>
       </w:r>
     </w:p>
     <w:p>
       <w:pPr>
-        <w:pStyle w:val="ListParagraph"/>
-        <w:numPr>
-          <w:ilvl w:val="0"/>
-          <w:numId w:val="13"/>
-        </w:numPr>
-        <w:spacing w:before="120" w:after="160" w:line="259" w:lineRule="auto"/>
-        <w:ind w:left="714" w:hanging="357"/>
-        <w:rPr>
-          <w:bCs/>
-          <w:noProof/>
-          <w:sz w:val="28"/>
-          <w:szCs w:val="28"/>
-          <w:lang w:val="uk-UA"/>
-        </w:rPr>
-      </w:pPr>
-      <w:r>
-        <w:rPr>
-          <w:bCs/>
-          <w:noProof/>
-          <w:sz w:val="28"/>
-          <w:szCs w:val="28"/>
-          <w:lang w:val="uk-UA"/>
-        </w:rPr>
-        <w:t>Реалізувати ті елементи сторінок, макети яких створено у завданні 4</w:t>
-      </w:r>
-      <w:r>
-        <w:rPr>
-          <w:bCs/>
-          <w:noProof/>
-          <w:sz w:val="28"/>
-          <w:szCs w:val="28"/>
+        <w:pStyle w:val="Heading1"/>
+        <w:rPr>
+          <w:rFonts w:ascii="Abadi MT Condensed Light" w:hAnsi="Abadi MT Condensed Light"/>
+        </w:rPr>
+      </w:pPr>
+      <w:r>
+        <w:rPr>
+          <w:rFonts w:ascii="Calibri" w:hAnsi="Calibri" w:cs="Calibri"/>
+          <w:lang w:val="uk-UA"/>
+        </w:rPr>
+        <w:t>Практична</w:t>
+      </w:r>
+      <w:r>
+        <w:rPr>
+          <w:rFonts w:ascii="Abadi MT Condensed Light" w:hAnsi="Abadi MT Condensed Light"/>
           <w:lang w:val="uk-UA"/>
         </w:rPr>
         <w:t xml:space="preserve"> </w:t>
       </w:r>
       <w:r>
         <w:rPr>
-          <w:bCs/>
-          <w:noProof/>
-          <w:sz w:val="28"/>
-          <w:szCs w:val="28"/>
-          <w:lang w:val="uk-UA"/>
-        </w:rPr>
-        <w:t xml:space="preserve">лабораторної роботи </w:t>
-      </w:r>
-      <w:r>
-        <w:rPr>
-          <w:bCs/>
-          <w:noProof/>
-          <w:sz w:val="28"/>
-          <w:szCs w:val="28"/>
-          <w:lang w:val="uk-UA"/>
-        </w:rPr>
-        <w:t>№</w:t>
-      </w:r>
-      <w:r>
-        <w:rPr>
-          <w:bCs/>
-          <w:noProof/>
-          <w:sz w:val="28"/>
-          <w:szCs w:val="28"/>
-          <w:lang w:val="uk-UA"/>
-        </w:rPr>
-        <w:t>1 та забезпеченні засобами із завдання 1.</w:t>
+          <w:rFonts w:ascii="Calibri" w:hAnsi="Calibri" w:cs="Calibri"/>
+          <w:lang w:val="uk-UA"/>
+        </w:rPr>
+        <w:t>частина</w:t>
       </w:r>
     </w:p>
     <w:p>
       <w:pPr>
-        <w:spacing w:before="120" w:after="160" w:line="259" w:lineRule="auto"/>
-        <w:rPr>
-          <w:b/>
-          <w:noProof/>
-          <w:sz w:val="32"/>
-          <w:szCs w:val="32"/>
-          <w:lang w:val="uk-UA"/>
-        </w:rPr>
-      </w:pPr>
-      <w:r>
-        <w:rPr>
-          <w:b/>
-          <w:noProof/>
-          <w:sz w:val="28"/>
-          <w:szCs w:val="28"/>
-          <w:lang w:val="uk-UA"/>
-        </w:rPr>
-        <w:t>Варіант учня : 2 (12 – 10 = 2)</w:t>
-      </w:r>
-      <w:r>
-        <w:rPr>
-          <w:b/>
-          <w:noProof/>
-          <w:sz w:val="32"/>
-          <w:szCs w:val="32"/>
-          <w:lang w:val="uk-UA"/>
-        </w:rPr>
+        <w:pStyle w:val="Heading2"/>
+        <w:rPr>
+          <w:lang w:val="uk-UA"/>
+        </w:rPr>
+      </w:pPr>
+      <w:r>
+        <w:rPr>
+          <w:lang w:val="uk-UA"/>
+        </w:rPr>
+        <w:t>Виконане завдання (посилання на</w:t>
+      </w:r>
+      <w:r>
         <w:t xml:space="preserve"> </w:t>
+      </w:r>
+      <w:r>
+        <w:rPr>
+          <w:lang w:val="en-US"/>
+        </w:rPr>
+        <w:t>GitHub</w:t>
+      </w:r>
+      <w:r>
+        <w:t>)</w:t>
+      </w:r>
+      <w:r>
+        <w:rPr>
+          <w:lang w:val="uk-UA"/>
+        </w:rPr>
+        <w:t xml:space="preserve">: </w:t>
       </w:r>
     </w:p>
     <w:p>
       <w:pPr>
-        <w:pStyle w:val="Heading1"/>
-        <w:rPr>
-          <w:rFonts w:ascii="Abadi MT Condensed Light" w:hAnsi="Abadi MT Condensed Light"/>
-        </w:rPr>
-      </w:pPr>
-      <w:r>
-        <w:rPr>
-          <w:rFonts w:ascii="Calibri" w:hAnsi="Calibri" w:cs="Calibri"/>
-          <w:lang w:val="uk-UA"/>
-        </w:rPr>
-        <w:t>Практична</w:t>
-      </w:r>
-      <w:r>
-        <w:rPr>
-          <w:rFonts w:ascii="Abadi MT Condensed Light" w:hAnsi="Abadi MT Condensed Light"/>
-          <w:lang w:val="uk-UA"/>
-        </w:rPr>
-        <w:t xml:space="preserve"> </w:t>
-      </w:r>
-      <w:r>
-        <w:rPr>
-          <w:rFonts w:ascii="Calibri" w:hAnsi="Calibri" w:cs="Calibri"/>
-          <w:lang w:val="uk-UA"/>
-        </w:rPr>
-        <w:t>частина</w:t>
-      </w:r>
+        <w:rPr>
+          <w:lang w:val="uk-UA"/>
+        </w:rPr>
+      </w:pPr>
     </w:p>
     <w:p>
       <w:pPr>
-        <w:pStyle w:val="Heading2"/>
-        <w:rPr>
-          <w:lang w:val="uk-UA"/>
-        </w:rPr>
-      </w:pPr>
-      <w:r>
-        <w:rPr>
-          <w:lang w:val="uk-UA"/>
-        </w:rPr>
-        <w:t>Виконане завдання (посилання на</w:t>
-      </w:r>
-      <w:r>
-        <w:rPr>
-          <w:lang w:val="en-US"/>
-        </w:rPr>
-        <w:t xml:space="preserve"> github)</w:t>
-      </w:r>
-      <w:r>
-        <w:rPr>
-          <w:lang w:val="uk-UA"/>
-        </w:rPr>
-        <w:t xml:space="preserve">: </w:t>
-      </w:r>
+        <w:rPr>
+          <w:lang w:val="uk-UA"/>
+        </w:rPr>
+      </w:pPr>
+      <w:r>
+        <w:rPr>
+          <w:lang w:val="uk-UA"/>
+        </w:rPr>
+        <w:t>Посилання на</w:t>
+      </w:r>
+      <w:r>
+        <w:t xml:space="preserve"> </w:t>
+      </w:r>
+      <w:r>
+        <w:rPr>
+          <w:b/>
+          <w:bCs/>
+        </w:rPr>
+        <w:t>р</w:t>
+      </w:r>
+      <w:r>
+        <w:rPr>
+          <w:b/>
+          <w:bCs/>
+          <w:lang w:val="uk-UA"/>
+        </w:rPr>
+        <w:t>епозиторій з кодом</w:t>
+      </w:r>
+      <w:r>
+        <w:rPr>
+          <w:b/>
+          <w:bCs/>
+          <w:lang w:val="uk-UA"/>
+        </w:rPr>
+        <w:t xml:space="preserve">:   </w:t>
+      </w:r>
+      <w:r>
+        <w:rPr>
+          <w:b/>
+          <w:bCs/>
+          <w:lang w:val="uk-UA"/>
+        </w:rPr>
+        <w:br/>
+      </w:r>
+      <w:hyperlink r:id="rId7" w:history="1">
+        <w:r>
+          <w:rPr>
+            <w:rStyle w:val="Hyperlink"/>
+            <w:lang w:val="uk-UA"/>
+          </w:rPr>
+          <w:t>https://github.com/nickiway/fronte</w:t>
+        </w:r>
+        <w:r>
+          <w:rPr>
+            <w:rStyle w:val="Hyperlink"/>
+            <w:lang w:val="uk-UA"/>
+          </w:rPr>
+          <w:t>n</w:t>
+        </w:r>
+        <w:r>
+          <w:rPr>
+            <w:rStyle w:val="Hyperlink"/>
+            <w:lang w:val="uk-UA"/>
+          </w:rPr>
+          <w:t>d-university-c</w:t>
+        </w:r>
+        <w:r>
+          <w:rPr>
+            <w:rStyle w:val="Hyperlink"/>
+            <w:lang w:val="uk-UA"/>
+          </w:rPr>
+          <w:t>o</w:t>
+        </w:r>
+        <w:r>
+          <w:rPr>
+            <w:rStyle w:val="Hyperlink"/>
+            <w:lang w:val="uk-UA"/>
+          </w:rPr>
+          <w:t>urse-3/tree/main/lab-2</w:t>
+        </w:r>
+      </w:hyperlink>
     </w:p>
     <w:p>
       <w:pPr>
-        <w:pStyle w:val="Heading2"/>
         <w:rPr>
           <w:lang w:val="uk-UA"/>
         </w:rPr>
@@ -1721,108 +1771,425 @@
     </w:p>
     <w:p>
       <w:pPr>
-        <w:pStyle w:val="Heading2"/>
-        <w:rPr>
-          <w:lang w:val="uk-UA"/>
-        </w:rPr>
-      </w:pPr>
-      <w:r>
-        <w:rPr>
-          <w:lang w:val="uk-UA"/>
-        </w:rPr>
-        <w:t>Висновок</w:t>
-      </w:r>
+        <w:rPr>
+          <w:lang w:val="uk-UA"/>
+        </w:rPr>
+      </w:pPr>
+      <w:r>
+        <w:rPr>
+          <w:lang w:val="uk-UA"/>
+        </w:rPr>
+        <w:t xml:space="preserve">Посилання на </w:t>
+      </w:r>
+      <w:r>
+        <w:rPr>
+          <w:b/>
+          <w:bCs/>
+          <w:lang w:val="uk-UA"/>
+        </w:rPr>
+        <w:t xml:space="preserve">сторінку-візитівку:  </w:t>
+      </w:r>
+      <w:r>
+        <w:rPr>
+          <w:b/>
+          <w:bCs/>
+          <w:lang w:val="uk-UA"/>
+        </w:rPr>
+        <w:t xml:space="preserve"> </w:t>
+      </w:r>
+      <w:r>
+        <w:rPr>
+          <w:b/>
+          <w:bCs/>
+          <w:lang w:val="uk-UA"/>
+        </w:rPr>
+        <w:br/>
+      </w:r>
+      <w:hyperlink r:id="rId8" w:history="1">
+        <w:r>
+          <w:rPr>
+            <w:rStyle w:val="Hyperlink"/>
+            <w:lang w:val="uk-UA"/>
+          </w:rPr>
+          <w:t>https://nickiway.github.io/frontend-university-course-3/lab-2/src/fa</w:t>
+        </w:r>
+        <w:r>
+          <w:rPr>
+            <w:rStyle w:val="Hyperlink"/>
+            <w:lang w:val="uk-UA"/>
+          </w:rPr>
+          <w:t>q</w:t>
+        </w:r>
+        <w:r>
+          <w:rPr>
+            <w:rStyle w:val="Hyperlink"/>
+            <w:lang w:val="uk-UA"/>
+          </w:rPr>
+          <w:t>.html</w:t>
+        </w:r>
+      </w:hyperlink>
     </w:p>
     <w:p>
       <w:pPr>
+        <w:rPr>
+          <w:lang w:val="uk-UA"/>
+        </w:rPr>
+      </w:pPr>
+    </w:p>
+    <w:p>
+      <w:pPr>
+        <w:rPr>
+          <w:lang w:val="uk-UA"/>
+        </w:rPr>
+      </w:pPr>
+      <w:r>
+        <w:rPr>
+          <w:lang w:val="uk-UA"/>
+        </w:rPr>
+        <w:t xml:space="preserve">Посилання на </w:t>
+      </w:r>
+      <w:r>
+        <w:rPr>
+          <w:b/>
+          <w:bCs/>
+          <w:lang w:val="uk-UA"/>
+        </w:rPr>
+        <w:t>сторінку</w:t>
+      </w:r>
+      <w:r>
+        <w:rPr>
+          <w:b/>
+          <w:bCs/>
+          <w:lang w:val="uk-UA"/>
+        </w:rPr>
+        <w:t xml:space="preserve"> авторизації з макету</w:t>
+      </w:r>
+      <w:r>
+        <w:rPr>
+          <w:b/>
+          <w:bCs/>
+          <w:lang w:val="uk-UA"/>
+        </w:rPr>
+        <w:t xml:space="preserve">:   </w:t>
+      </w:r>
+      <w:r>
+        <w:rPr>
+          <w:b/>
+          <w:bCs/>
+          <w:lang w:val="uk-UA"/>
+        </w:rPr>
+        <w:br/>
+      </w:r>
+      <w:hyperlink r:id="rId9" w:history="1">
+        <w:r>
+          <w:rPr>
+            <w:rStyle w:val="Hyperlink"/>
+            <w:lang w:val="uk-UA"/>
+          </w:rPr>
+          <w:t>https://nickiway.github.io/frontend-university-course-3/lab-2/src/</w:t>
+        </w:r>
+        <w:r>
+          <w:rPr>
+            <w:rStyle w:val="Hyperlink"/>
+            <w:lang w:val="en-US"/>
+          </w:rPr>
+          <w:t>au</w:t>
+        </w:r>
+        <w:r>
+          <w:rPr>
+            <w:rStyle w:val="Hyperlink"/>
+            <w:lang w:val="en-US"/>
+          </w:rPr>
+          <w:t>t</w:t>
+        </w:r>
+        <w:r>
+          <w:rPr>
+            <w:rStyle w:val="Hyperlink"/>
+            <w:lang w:val="en-US"/>
+          </w:rPr>
+          <w:t>h</w:t>
+        </w:r>
+        <w:r>
+          <w:rPr>
+            <w:rStyle w:val="Hyperlink"/>
+            <w:lang w:val="uk-UA"/>
+          </w:rPr>
+          <w:t>.</w:t>
+        </w:r>
+        <w:proofErr w:type="spellStart"/>
+        <w:r>
+          <w:rPr>
+            <w:rStyle w:val="Hyperlink"/>
+            <w:lang w:val="uk-UA"/>
+          </w:rPr>
+          <w:t>html</w:t>
+        </w:r>
+        <w:proofErr w:type="spellEnd"/>
+      </w:hyperlink>
+    </w:p>
+    <w:p>
+      <w:pPr>
+        <w:rPr>
+          <w:lang w:val="uk-UA"/>
+        </w:rPr>
+      </w:pPr>
+    </w:p>
+    <w:p>
+      <w:pPr>
+        <w:rPr>
+          <w:lang w:val="uk-UA"/>
+        </w:rPr>
+      </w:pPr>
+      <w:r>
+        <w:rPr>
+          <w:lang w:val="uk-UA"/>
+        </w:rPr>
+        <w:t xml:space="preserve">Посилання на </w:t>
+      </w:r>
+      <w:r>
+        <w:rPr>
+          <w:b/>
+          <w:bCs/>
+          <w:lang w:val="uk-UA"/>
+        </w:rPr>
+        <w:t xml:space="preserve">головну </w:t>
+      </w:r>
+      <w:r>
+        <w:rPr>
+          <w:b/>
+          <w:bCs/>
+          <w:lang w:val="uk-UA"/>
+        </w:rPr>
+        <w:t>сторінку</w:t>
+      </w:r>
+      <w:r>
+        <w:rPr>
+          <w:b/>
+          <w:bCs/>
+          <w:lang w:val="uk-UA"/>
+        </w:rPr>
+        <w:t xml:space="preserve"> з макету</w:t>
+      </w:r>
+      <w:r>
+        <w:rPr>
+          <w:b/>
+          <w:bCs/>
+          <w:lang w:val="uk-UA"/>
+        </w:rPr>
+        <w:t xml:space="preserve">:   </w:t>
+      </w:r>
+      <w:r>
+        <w:rPr>
+          <w:b/>
+          <w:bCs/>
+          <w:lang w:val="uk-UA"/>
+        </w:rPr>
+        <w:br/>
+      </w:r>
+      <w:hyperlink r:id="rId10" w:history="1">
+        <w:r>
+          <w:rPr>
+            <w:rStyle w:val="Hyperlink"/>
+            <w:lang w:val="uk-UA"/>
+          </w:rPr>
+          <w:t>https://nickiway.github.io/frontend-university-course-3/lab</w:t>
+        </w:r>
+        <w:r>
+          <w:rPr>
+            <w:rStyle w:val="Hyperlink"/>
+            <w:lang w:val="uk-UA"/>
+          </w:rPr>
+          <w:t>-</w:t>
+        </w:r>
+        <w:r>
+          <w:rPr>
+            <w:rStyle w:val="Hyperlink"/>
+            <w:lang w:val="uk-UA"/>
+          </w:rPr>
+          <w:t>2/src/</w:t>
+        </w:r>
+        <w:r>
+          <w:rPr>
+            <w:rStyle w:val="Hyperlink"/>
+            <w:lang w:val="en-US"/>
+          </w:rPr>
+          <w:t>index</w:t>
+        </w:r>
+        <w:r>
+          <w:rPr>
+            <w:rStyle w:val="Hyperlink"/>
+            <w:lang w:val="uk-UA"/>
+          </w:rPr>
+          <w:t>.</w:t>
+        </w:r>
+        <w:proofErr w:type="spellStart"/>
+        <w:r>
+          <w:rPr>
+            <w:rStyle w:val="Hyperlink"/>
+            <w:lang w:val="uk-UA"/>
+          </w:rPr>
+          <w:t>html</w:t>
+        </w:r>
+        <w:proofErr w:type="spellEnd"/>
+      </w:hyperlink>
+    </w:p>
+    <w:p>
+      <w:pPr>
+        <w:rPr>
+          <w:lang w:val="uk-UA"/>
+        </w:rPr>
+      </w:pPr>
+    </w:p>
+    <w:p>
+      <w:pPr>
+        <w:rPr>
+          <w:lang w:val="uk-UA"/>
+        </w:rPr>
+      </w:pPr>
+      <w:r>
+        <w:rPr>
+          <w:lang w:val="uk-UA"/>
+        </w:rPr>
+        <w:t xml:space="preserve">Посилання на </w:t>
+      </w:r>
+      <w:r>
+        <w:rPr>
+          <w:b/>
+          <w:bCs/>
+          <w:lang w:val="uk-UA"/>
+        </w:rPr>
+        <w:t>сторінку</w:t>
+      </w:r>
+      <w:r>
+        <w:rPr>
+          <w:b/>
+          <w:bCs/>
+          <w:lang w:val="uk-UA"/>
+        </w:rPr>
+        <w:t xml:space="preserve"> по створенню завдання з макету</w:t>
+      </w:r>
+      <w:r>
+        <w:rPr>
+          <w:b/>
+          <w:bCs/>
+          <w:lang w:val="uk-UA"/>
+        </w:rPr>
+        <w:t xml:space="preserve">:   </w:t>
+      </w:r>
+      <w:r>
+        <w:rPr>
+          <w:b/>
+          <w:bCs/>
+          <w:lang w:val="uk-UA"/>
+        </w:rPr>
+        <w:br/>
+      </w:r>
+      <w:hyperlink r:id="rId11" w:history="1">
+        <w:r>
+          <w:rPr>
+            <w:rStyle w:val="Hyperlink"/>
+            <w:lang w:val="uk-UA"/>
+          </w:rPr>
+          <w:t>https://nickiway.github.io/frontend-university-course-3/lab-2</w:t>
+        </w:r>
+        <w:r>
+          <w:rPr>
+            <w:rStyle w:val="Hyperlink"/>
+            <w:lang w:val="uk-UA"/>
+          </w:rPr>
+          <w:t>/</w:t>
+        </w:r>
+        <w:r>
+          <w:rPr>
+            <w:rStyle w:val="Hyperlink"/>
+            <w:lang w:val="uk-UA"/>
+          </w:rPr>
+          <w:t>src/</w:t>
+        </w:r>
+        <w:proofErr w:type="spellStart"/>
+        <w:r>
+          <w:rPr>
+            <w:rStyle w:val="Hyperlink"/>
+            <w:lang w:val="en-US"/>
+          </w:rPr>
+          <w:t>newTask</w:t>
+        </w:r>
+        <w:proofErr w:type="spellEnd"/>
+        <w:r>
+          <w:rPr>
+            <w:rStyle w:val="Hyperlink"/>
+            <w:lang w:val="uk-UA"/>
+          </w:rPr>
+          <w:t>.</w:t>
+        </w:r>
+        <w:proofErr w:type="spellStart"/>
+        <w:r>
+          <w:rPr>
+            <w:rStyle w:val="Hyperlink"/>
+            <w:lang w:val="uk-UA"/>
+          </w:rPr>
+          <w:t>html</w:t>
+        </w:r>
+        <w:proofErr w:type="spellEnd"/>
+      </w:hyperlink>
+    </w:p>
+    <w:p>
+      <w:pPr>
+        <w:rPr>
+          <w:lang w:val="uk-UA"/>
+        </w:rPr>
+      </w:pPr>
+    </w:p>
+    <w:p>
+      <w:pPr>
+        <w:rPr>
+          <w:lang w:val="uk-UA"/>
+        </w:rPr>
+      </w:pPr>
+    </w:p>
+    <w:p>
+      <w:pPr>
+        <w:pStyle w:val="Heading2"/>
+        <w:rPr>
+          <w:lang w:val="uk-UA"/>
+        </w:rPr>
+      </w:pPr>
+      <w:r>
+        <w:rPr>
+          <w:lang w:val="uk-UA"/>
+        </w:rPr>
+        <w:t>Висновок</w:t>
+      </w:r>
+    </w:p>
+    <w:p>
+      <w:pPr>
+        <w:spacing w:before="120" w:after="120"/>
         <w:jc w:val="both"/>
         <w:rPr>
           <w:noProof/>
-        </w:rPr>
-      </w:pPr>
-      <w:r>
-        <w:rPr>
-          <w:noProof/>
-          <w:lang w:val="uk-UA"/>
-        </w:rPr>
-        <w:t xml:space="preserve">Під час розробки даного "to-do-list" веб-сайту було визначено основні </w:t>
-      </w:r>
-      <w:r>
-        <w:rPr>
-          <w:noProof/>
-          <w:lang w:val="uk-UA"/>
-        </w:rPr>
-        <w:t xml:space="preserve">функціональні </w:t>
-      </w:r>
-      <w:r>
-        <w:rPr>
-          <w:noProof/>
-          <w:lang w:val="uk-UA"/>
-        </w:rPr>
-        <w:t xml:space="preserve">вимоги та задачі </w:t>
-      </w:r>
-      <w:r>
-        <w:rPr>
-          <w:noProof/>
-          <w:lang w:val="uk-UA"/>
-        </w:rPr>
-        <w:t xml:space="preserve">проекту. Також, були створені </w:t>
-      </w:r>
-      <w:r>
-        <w:rPr>
-          <w:noProof/>
-          <w:lang w:val="uk-UA"/>
-        </w:rPr>
-        <w:t xml:space="preserve">деякі </w:t>
-      </w:r>
-      <w:r>
-        <w:rPr>
-          <w:noProof/>
-          <w:lang w:val="uk-UA"/>
-        </w:rPr>
-        <w:t>прототипи інтерфейсу сторінок</w:t>
-      </w:r>
-      <w:r>
-        <w:rPr>
-          <w:noProof/>
-          <w:lang w:val="uk-UA"/>
-        </w:rPr>
-        <w:t xml:space="preserve"> (компонентів)</w:t>
-      </w:r>
-      <w:r>
-        <w:rPr>
-          <w:noProof/>
-          <w:lang w:val="uk-UA"/>
-        </w:rPr>
-        <w:t xml:space="preserve"> сайту та складен</w:t>
-      </w:r>
-      <w:r>
-        <w:rPr>
-          <w:noProof/>
-          <w:lang w:val="uk-UA"/>
-        </w:rPr>
-        <w:t xml:space="preserve">і деякі </w:t>
-      </w:r>
-      <w:r>
-        <w:rPr>
-          <w:noProof/>
-          <w:lang w:val="uk-UA"/>
-        </w:rPr>
-        <w:t>мап</w:t>
-      </w:r>
-      <w:r>
-        <w:rPr>
-          <w:noProof/>
-          <w:lang w:val="uk-UA"/>
-        </w:rPr>
-        <w:t xml:space="preserve">и </w:t>
-      </w:r>
-      <w:r>
-        <w:rPr>
-          <w:noProof/>
-          <w:lang w:val="uk-UA"/>
-        </w:rPr>
-        <w:t>сценаріїв користувача. Крім цього, було</w:t>
+          <w:lang w:val="en-UA"/>
+        </w:rPr>
+      </w:pPr>
+      <w:r>
+        <w:rPr>
+          <w:noProof/>
+          <w:lang w:val="en-UA"/>
+        </w:rPr>
+        <w:t xml:space="preserve">В результаті виконання цих завдань ми здійснили ретельний аналіз тегів та їх атрибутів, що пов'язані з семантичними елементами, посиланнями, текстами, зображеннями, списками, таблицями та формами у мові HTML. </w:t>
+      </w:r>
+      <w:r>
+        <w:rPr>
+          <w:noProof/>
+          <w:lang w:val="uk-UA"/>
+        </w:rPr>
+        <w:t>Бул</w:t>
+      </w:r>
+      <w:r>
+        <w:rPr>
+          <w:noProof/>
+          <w:lang w:val="uk-UA"/>
+        </w:rPr>
+        <w:t>а</w:t>
       </w:r>
       <w:r>
         <w:rPr>
@@ -1834,14 +2201,213 @@
       <w:r>
         <w:rPr>
           <w:noProof/>
-          <w:lang w:val="uk-UA"/>
-        </w:rPr>
-        <w:t>описано контент, який буде включений до веб-сайту</w:t>
-      </w:r>
-      <w:r>
-        <w:rPr>
-          <w:noProof/>
-          <w:lang w:val="uk-UA"/>
+          <w:lang w:val="en-UA"/>
+        </w:rPr>
+        <w:t>успішно реалізув</w:t>
+      </w:r>
+      <w:r>
+        <w:rPr>
+          <w:noProof/>
+          <w:lang w:val="uk-UA"/>
+        </w:rPr>
+        <w:t>ана</w:t>
+      </w:r>
+      <w:r>
+        <w:rPr>
+          <w:noProof/>
+          <w:lang w:val="en-UA"/>
+        </w:rPr>
+        <w:t xml:space="preserve"> власн</w:t>
+      </w:r>
+      <w:r>
+        <w:rPr>
+          <w:noProof/>
+          <w:lang w:val="uk-UA"/>
+        </w:rPr>
+        <w:t>а</w:t>
+      </w:r>
+      <w:r>
+        <w:rPr>
+          <w:noProof/>
+          <w:lang w:val="en-UA"/>
+        </w:rPr>
+        <w:t xml:space="preserve"> сторінк</w:t>
+      </w:r>
+      <w:r>
+        <w:rPr>
+          <w:noProof/>
+          <w:lang w:val="uk-UA"/>
+        </w:rPr>
+        <w:t>а</w:t>
+      </w:r>
+      <w:r>
+        <w:rPr>
+          <w:noProof/>
+          <w:lang w:val="en-UA"/>
+        </w:rPr>
+        <w:t>-візи</w:t>
+      </w:r>
+      <w:r>
+        <w:rPr>
+          <w:noProof/>
+          <w:lang w:val="uk-UA"/>
+        </w:rPr>
+        <w:t>тівка</w:t>
+      </w:r>
+      <w:r>
+        <w:rPr>
+          <w:noProof/>
+          <w:lang w:val="uk-UA"/>
+        </w:rPr>
+        <w:t xml:space="preserve"> відповідно вимогам за варіантом учня (2)</w:t>
+      </w:r>
+      <w:r>
+        <w:rPr>
+          <w:noProof/>
+          <w:lang w:val="uk-UA"/>
+        </w:rPr>
+        <w:t>.</w:t>
+      </w:r>
+      <w:r>
+        <w:rPr>
+          <w:noProof/>
+          <w:lang w:val="en-UA"/>
+        </w:rPr>
+        <w:t xml:space="preserve"> </w:t>
+      </w:r>
+    </w:p>
+    <w:p>
+      <w:pPr>
+        <w:spacing w:before="120" w:after="120"/>
+        <w:jc w:val="both"/>
+        <w:rPr>
+          <w:noProof/>
+          <w:lang w:val="uk-UA"/>
+        </w:rPr>
+      </w:pPr>
+      <w:r>
+        <w:rPr>
+          <w:noProof/>
+          <w:lang w:val="en-UA"/>
+        </w:rPr>
+        <w:t xml:space="preserve">Також, </w:t>
+      </w:r>
+      <w:r>
+        <w:rPr>
+          <w:noProof/>
+          <w:lang w:val="uk-UA"/>
+        </w:rPr>
+        <w:t>було</w:t>
+      </w:r>
+      <w:r>
+        <w:rPr>
+          <w:noProof/>
+          <w:lang w:val="en-UA"/>
+        </w:rPr>
+        <w:t xml:space="preserve"> успішно реалізува</w:t>
+      </w:r>
+      <w:r>
+        <w:rPr>
+          <w:noProof/>
+          <w:lang w:val="uk-UA"/>
+        </w:rPr>
+        <w:t>н</w:t>
+      </w:r>
+      <w:r>
+        <w:rPr>
+          <w:noProof/>
+          <w:lang w:val="uk-UA"/>
+        </w:rPr>
+        <w:t xml:space="preserve">о </w:t>
+      </w:r>
+      <w:r>
+        <w:rPr>
+          <w:noProof/>
+          <w:lang w:val="en-UA"/>
+        </w:rPr>
+        <w:t xml:space="preserve">макети </w:t>
+      </w:r>
+      <w:r>
+        <w:rPr>
+          <w:noProof/>
+          <w:lang w:val="uk-UA"/>
+        </w:rPr>
+        <w:t xml:space="preserve">сторінок, що </w:t>
+      </w:r>
+      <w:r>
+        <w:rPr>
+          <w:noProof/>
+          <w:lang w:val="en-UA"/>
+        </w:rPr>
+        <w:t>бу</w:t>
+      </w:r>
+      <w:r>
+        <w:rPr>
+          <w:noProof/>
+          <w:lang w:val="uk-UA"/>
+        </w:rPr>
+        <w:t xml:space="preserve">ли </w:t>
+      </w:r>
+      <w:r>
+        <w:rPr>
+          <w:noProof/>
+          <w:lang w:val="en-UA"/>
+        </w:rPr>
+        <w:t>створен</w:t>
+      </w:r>
+      <w:r>
+        <w:rPr>
+          <w:noProof/>
+          <w:lang w:val="uk-UA"/>
+        </w:rPr>
+        <w:t xml:space="preserve">і </w:t>
+      </w:r>
+      <w:r>
+        <w:rPr>
+          <w:noProof/>
+          <w:lang w:val="en-UA"/>
+        </w:rPr>
+        <w:t xml:space="preserve">у завданні 4 лабораторної роботи №1. </w:t>
+      </w:r>
+      <w:r>
+        <w:rPr>
+          <w:noProof/>
+          <w:lang w:val="uk-UA"/>
+        </w:rPr>
+        <w:t>Дана</w:t>
+      </w:r>
+      <w:r>
+        <w:rPr>
+          <w:noProof/>
+          <w:lang w:val="en-UA"/>
+        </w:rPr>
+        <w:t xml:space="preserve"> робота над веб-сторінкою надала</w:t>
+      </w:r>
+      <w:r>
+        <w:rPr>
+          <w:noProof/>
+          <w:lang w:val="uk-UA"/>
+        </w:rPr>
+        <w:t xml:space="preserve"> </w:t>
+      </w:r>
+      <w:r>
+        <w:rPr>
+          <w:noProof/>
+          <w:lang w:val="en-UA"/>
+        </w:rPr>
+        <w:t>можливість вдосконалити навички роботи з HTML та практично застосувати здобуті знання у створенні веб-</w:t>
+      </w:r>
+      <w:r>
+        <w:rPr>
+          <w:noProof/>
+          <w:lang w:val="uk-UA"/>
+        </w:rPr>
+        <w:t>сторінок</w:t>
+      </w:r>
+      <w:r>
+        <w:rPr>
+          <w:noProof/>
+          <w:lang w:val="en-UA"/>
         </w:rPr>
         <w:t>.</w:t>
       </w:r>
@@ -3819,7 +4385,7 @@
   <w:style w:type="paragraph" w:default="1" w:styleId="Normal">
     <w:name w:val="Normal"/>
     <w:qFormat/>
-    <w:rsid w:val="003171B3"/>
+    <w:rsid w:val="00EB675A"/>
     <w:rPr>
       <w:rFonts w:ascii="Times New Roman" w:eastAsia="Times New Roman" w:hAnsi="Times New Roman" w:cs="Times New Roman"/>
       <w:kern w:val="0"/>
@@ -3895,7 +4461,6 @@
   <w:style w:type="character" w:default="1" w:styleId="DefaultParagraphFont">
     <w:name w:val="Default Paragraph Font"/>
     <w:uiPriority w:val="1"/>
-    <w:semiHidden/>
     <w:unhideWhenUsed/>
   </w:style>
   <w:style w:type="table" w:default="1" w:styleId="TableNormal">
@@ -4051,6 +4616,41 @@
       <w:kern w:val="0"/>
       <w:lang w:val="ru-RU" w:eastAsia="ru-RU"/>
       <w14:ligatures w14:val="none"/>
+    </w:rPr>
+  </w:style>
+  <w:style w:type="character" w:styleId="Hyperlink">
+    <w:name w:val="Hyperlink"/>
+    <w:basedOn w:val="DefaultParagraphFont"/>
+    <w:uiPriority w:val="99"/>
+    <w:unhideWhenUsed/>
+    <w:rsid w:val="000D700E"/>
+    <w:rPr>
+      <w:color w:val="0563C1" w:themeColor="hyperlink"/>
+      <w:u w:val="single"/>
+    </w:rPr>
+  </w:style>
+  <w:style w:type="character" w:styleId="UnresolvedMention">
+    <w:name w:val="Unresolved Mention"/>
+    <w:basedOn w:val="DefaultParagraphFont"/>
+    <w:uiPriority w:val="99"/>
+    <w:semiHidden/>
+    <w:unhideWhenUsed/>
+    <w:rsid w:val="000D700E"/>
+    <w:rPr>
+      <w:color w:val="605E5C"/>
+      <w:shd w:val="clear" w:color="auto" w:fill="E1DFDD"/>
+    </w:rPr>
+  </w:style>
+  <w:style w:type="character" w:styleId="FollowedHyperlink">
+    <w:name w:val="FollowedHyperlink"/>
+    <w:basedOn w:val="DefaultParagraphFont"/>
+    <w:uiPriority w:val="99"/>
+    <w:semiHidden/>
+    <w:unhideWhenUsed/>
+    <w:rsid w:val="00AB7670"/>
+    <w:rPr>
+      <w:color w:val="954F72" w:themeColor="followedHyperlink"/>
+      <w:u w:val="single"/>
     </w:rPr>
   </w:style>
 </w:styles>

</xml_diff>